<commit_message>
added source code collection tutorial and fixed a few bugs for repo analyzer tool
</commit_message>
<xml_diff>
--- a/documents/Bayesian_Analysis_and_Optimization.docx
+++ b/documents/Bayesian_Analysis_and_Optimization.docx
@@ -31,30 +31,14 @@
       <w:pPr>
         <w:pStyle w:val="ListParagraph"/>
       </w:pPr>
-      <w:r>
-        <w:fldChar w:fldCharType="begin"/>
-      </w:r>
-      <w:r>
-        <w:instrText xml:space="preserve"> HYPERLINK "</w:instrText>
-      </w:r>
-      <w:r>
-        <w:instrText>https://en.wikipedia.org/wiki/Metropolis%E2%80%93Hastings_algorithm</w:instrText>
-      </w:r>
-      <w:r>
-        <w:instrText xml:space="preserve">" </w:instrText>
-      </w:r>
-      <w:r>
-        <w:fldChar w:fldCharType="separate"/>
-      </w:r>
-      <w:r>
-        <w:rPr>
-          <w:rStyle w:val="Hyperlink"/>
-        </w:rPr>
-        <w:t>https://en.wikipedia.org/wiki/Metropolis%E2%80%93Hastings_algorithm</w:t>
-      </w:r>
-      <w:r>
-        <w:fldChar w:fldCharType="end"/>
-      </w:r>
+      <w:hyperlink r:id="rId6" w:history="1">
+        <w:r>
+          <w:rPr>
+            <w:rStyle w:val="Hyperlink"/>
+          </w:rPr>
+          <w:t>https://en.wikipedia.org/wiki/Metropolis%E2%80%93Hastings_algorithm</w:t>
+        </w:r>
+      </w:hyperlink>
     </w:p>
     <w:p>
       <w:pPr>
@@ -97,7 +81,7 @@
                     <pic:cNvPicPr/>
                   </pic:nvPicPr>
                   <pic:blipFill>
-                    <a:blip r:embed="rId6"/>
+                    <a:blip r:embed="rId7"/>
                     <a:stretch>
                       <a:fillRect/>
                     </a:stretch>
@@ -219,7 +203,7 @@
                     <pic:cNvPicPr/>
                   </pic:nvPicPr>
                   <pic:blipFill>
-                    <a:blip r:embed="rId7"/>
+                    <a:blip r:embed="rId8"/>
                     <a:stretch>
                       <a:fillRect/>
                     </a:stretch>
@@ -260,7 +244,6 @@
         <w:pStyle w:val="ListParagraph"/>
         <w:ind w:left="1080"/>
       </w:pPr>
-      <w:bookmarkStart w:id="0" w:name="_GoBack"/>
       <w:r>
         <w:rPr>
           <w:noProof/>
@@ -282,7 +265,7 @@
                     <pic:cNvPicPr/>
                   </pic:nvPicPr>
                   <pic:blipFill>
-                    <a:blip r:embed="rId8"/>
+                    <a:blip r:embed="rId9"/>
                     <a:stretch>
                       <a:fillRect/>
                     </a:stretch>
@@ -302,6 +285,370 @@
           </wp:inline>
         </w:drawing>
       </w:r>
+    </w:p>
+    <w:p>
+      <w:pPr>
+        <w:pStyle w:val="ListParagraph"/>
+        <w:ind w:left="1080"/>
+      </w:pPr>
+    </w:p>
+    <w:p>
+      <w:pPr>
+        <w:pStyle w:val="ListParagraph"/>
+        <w:ind w:left="1080"/>
+      </w:pPr>
+    </w:p>
+    <w:p>
+      <w:pPr>
+        <w:pStyle w:val="ListParagraph"/>
+        <w:ind w:left="1080"/>
+      </w:pPr>
+      <w:r>
+        <w:t>Guidelines for R studio:</w:t>
+      </w:r>
+    </w:p>
+    <w:p>
+      <w:pPr>
+        <w:pStyle w:val="ListParagraph"/>
+        <w:ind w:left="1080"/>
+      </w:pPr>
+      <w:r>
+        <w:t xml:space="preserve">Open up R studio for </w:t>
+      </w:r>
+      <w:proofErr w:type="spellStart"/>
+      <w:r>
+        <w:t>transaction_weights_calibration_</w:t>
+      </w:r>
+      <w:proofErr w:type="gramStart"/>
+      <w:r>
+        <w:t>visualizations</w:t>
+      </w:r>
+      <w:r>
+        <w:t>.Rmd</w:t>
+      </w:r>
+      <w:proofErr w:type="spellEnd"/>
+      <w:proofErr w:type="gramEnd"/>
+      <w:r>
+        <w:t xml:space="preserve"> and </w:t>
+      </w:r>
+      <w:r>
+        <w:t>transaction_weights_calibration4.R</w:t>
+      </w:r>
+    </w:p>
+    <w:p>
+      <w:pPr>
+        <w:pStyle w:val="ListParagraph"/>
+        <w:ind w:left="1080"/>
+      </w:pPr>
+    </w:p>
+    <w:p>
+      <w:pPr>
+        <w:pStyle w:val="ListParagraph"/>
+        <w:ind w:left="1080"/>
+      </w:pPr>
+      <w:r>
+        <w:rPr>
+          <w:noProof/>
+        </w:rPr>
+        <w:drawing>
+          <wp:inline distT="0" distB="0" distL="0" distR="0" wp14:anchorId="20364741" wp14:editId="28BD36C8">
+            <wp:extent cx="5943600" cy="1628140"/>
+            <wp:effectExtent l="0" t="0" r="0" b="0"/>
+            <wp:docPr id="4" name="Picture 4"/>
+            <wp:cNvGraphicFramePr>
+              <a:graphicFrameLocks xmlns:a="http://schemas.openxmlformats.org/drawingml/2006/main" noChangeAspect="1"/>
+            </wp:cNvGraphicFramePr>
+            <a:graphic xmlns:a="http://schemas.openxmlformats.org/drawingml/2006/main">
+              <a:graphicData uri="http://schemas.openxmlformats.org/drawingml/2006/picture">
+                <pic:pic xmlns:pic="http://schemas.openxmlformats.org/drawingml/2006/picture">
+                  <pic:nvPicPr>
+                    <pic:cNvPr id="1" name=""/>
+                    <pic:cNvPicPr/>
+                  </pic:nvPicPr>
+                  <pic:blipFill>
+                    <a:blip r:embed="rId10"/>
+                    <a:stretch>
+                      <a:fillRect/>
+                    </a:stretch>
+                  </pic:blipFill>
+                  <pic:spPr>
+                    <a:xfrm>
+                      <a:off x="0" y="0"/>
+                      <a:ext cx="5943600" cy="1628140"/>
+                    </a:xfrm>
+                    <a:prstGeom prst="rect">
+                      <a:avLst/>
+                    </a:prstGeom>
+                  </pic:spPr>
+                </pic:pic>
+              </a:graphicData>
+            </a:graphic>
+          </wp:inline>
+        </w:drawing>
+      </w:r>
+    </w:p>
+    <w:p>
+      <w:pPr>
+        <w:pStyle w:val="ListParagraph"/>
+        <w:ind w:left="1080"/>
+      </w:pPr>
+    </w:p>
+    <w:p>
+      <w:pPr>
+        <w:pStyle w:val="ListParagraph"/>
+        <w:ind w:left="1080"/>
+      </w:pPr>
+      <w:r>
+        <w:t>Load the data:</w:t>
+      </w:r>
+    </w:p>
+    <w:p>
+      <w:pPr>
+        <w:pStyle w:val="ListParagraph"/>
+        <w:ind w:left="1080"/>
+      </w:pPr>
+      <w:r>
+        <w:rPr>
+          <w:noProof/>
+        </w:rPr>
+        <w:drawing>
+          <wp:inline distT="0" distB="0" distL="0" distR="0" wp14:anchorId="47F2ECF8" wp14:editId="2F2617C4">
+            <wp:extent cx="5943600" cy="2600325"/>
+            <wp:effectExtent l="0" t="0" r="0" b="9525"/>
+            <wp:docPr id="5" name="Picture 5"/>
+            <wp:cNvGraphicFramePr>
+              <a:graphicFrameLocks xmlns:a="http://schemas.openxmlformats.org/drawingml/2006/main" noChangeAspect="1"/>
+            </wp:cNvGraphicFramePr>
+            <a:graphic xmlns:a="http://schemas.openxmlformats.org/drawingml/2006/main">
+              <a:graphicData uri="http://schemas.openxmlformats.org/drawingml/2006/picture">
+                <pic:pic xmlns:pic="http://schemas.openxmlformats.org/drawingml/2006/picture">
+                  <pic:nvPicPr>
+                    <pic:cNvPr id="1" name=""/>
+                    <pic:cNvPicPr/>
+                  </pic:nvPicPr>
+                  <pic:blipFill>
+                    <a:blip r:embed="rId11"/>
+                    <a:stretch>
+                      <a:fillRect/>
+                    </a:stretch>
+                  </pic:blipFill>
+                  <pic:spPr>
+                    <a:xfrm>
+                      <a:off x="0" y="0"/>
+                      <a:ext cx="5943600" cy="2600325"/>
+                    </a:xfrm>
+                    <a:prstGeom prst="rect">
+                      <a:avLst/>
+                    </a:prstGeom>
+                  </pic:spPr>
+                </pic:pic>
+              </a:graphicData>
+            </a:graphic>
+          </wp:inline>
+        </w:drawing>
+      </w:r>
+    </w:p>
+    <w:p>
+      <w:pPr>
+        <w:pStyle w:val="ListParagraph"/>
+        <w:ind w:left="1080"/>
+      </w:pPr>
+    </w:p>
+    <w:p>
+      <w:pPr>
+        <w:pStyle w:val="ListParagraph"/>
+        <w:ind w:left="1080"/>
+      </w:pPr>
+      <w:r>
+        <w:t>Run the first two sections to load the data:</w:t>
+      </w:r>
+    </w:p>
+    <w:p>
+      <w:pPr>
+        <w:pStyle w:val="ListParagraph"/>
+        <w:ind w:left="1080"/>
+      </w:pPr>
+    </w:p>
+    <w:p>
+      <w:pPr>
+        <w:pStyle w:val="ListParagraph"/>
+        <w:ind w:left="1080"/>
+      </w:pPr>
+      <w:r>
+        <w:rPr>
+          <w:noProof/>
+        </w:rPr>
+        <w:lastRenderedPageBreak/>
+        <w:drawing>
+          <wp:inline distT="0" distB="0" distL="0" distR="0" wp14:anchorId="1C49D770" wp14:editId="30E4DBE2">
+            <wp:extent cx="5943600" cy="2326005"/>
+            <wp:effectExtent l="0" t="0" r="0" b="0"/>
+            <wp:docPr id="6" name="Picture 6"/>
+            <wp:cNvGraphicFramePr>
+              <a:graphicFrameLocks xmlns:a="http://schemas.openxmlformats.org/drawingml/2006/main" noChangeAspect="1"/>
+            </wp:cNvGraphicFramePr>
+            <a:graphic xmlns:a="http://schemas.openxmlformats.org/drawingml/2006/main">
+              <a:graphicData uri="http://schemas.openxmlformats.org/drawingml/2006/picture">
+                <pic:pic xmlns:pic="http://schemas.openxmlformats.org/drawingml/2006/picture">
+                  <pic:nvPicPr>
+                    <pic:cNvPr id="1" name=""/>
+                    <pic:cNvPicPr/>
+                  </pic:nvPicPr>
+                  <pic:blipFill>
+                    <a:blip r:embed="rId12"/>
+                    <a:stretch>
+                      <a:fillRect/>
+                    </a:stretch>
+                  </pic:blipFill>
+                  <pic:spPr>
+                    <a:xfrm>
+                      <a:off x="0" y="0"/>
+                      <a:ext cx="5943600" cy="2326005"/>
+                    </a:xfrm>
+                    <a:prstGeom prst="rect">
+                      <a:avLst/>
+                    </a:prstGeom>
+                  </pic:spPr>
+                </pic:pic>
+              </a:graphicData>
+            </a:graphic>
+          </wp:inline>
+        </w:drawing>
+      </w:r>
+    </w:p>
+    <w:p>
+      <w:pPr>
+        <w:pStyle w:val="ListParagraph"/>
+        <w:ind w:left="1080"/>
+      </w:pPr>
+    </w:p>
+    <w:p>
+      <w:pPr>
+        <w:pStyle w:val="ListParagraph"/>
+        <w:ind w:left="1080"/>
+      </w:pPr>
+      <w:r>
+        <w:rPr>
+          <w:noProof/>
+        </w:rPr>
+        <w:drawing>
+          <wp:inline distT="0" distB="0" distL="0" distR="0" wp14:anchorId="60EBCBD8" wp14:editId="1CE38DE6">
+            <wp:extent cx="5943600" cy="2656205"/>
+            <wp:effectExtent l="0" t="0" r="0" b="0"/>
+            <wp:docPr id="7" name="Picture 7"/>
+            <wp:cNvGraphicFramePr>
+              <a:graphicFrameLocks xmlns:a="http://schemas.openxmlformats.org/drawingml/2006/main" noChangeAspect="1"/>
+            </wp:cNvGraphicFramePr>
+            <a:graphic xmlns:a="http://schemas.openxmlformats.org/drawingml/2006/main">
+              <a:graphicData uri="http://schemas.openxmlformats.org/drawingml/2006/picture">
+                <pic:pic xmlns:pic="http://schemas.openxmlformats.org/drawingml/2006/picture">
+                  <pic:nvPicPr>
+                    <pic:cNvPr id="1" name=""/>
+                    <pic:cNvPicPr/>
+                  </pic:nvPicPr>
+                  <pic:blipFill>
+                    <a:blip r:embed="rId13"/>
+                    <a:stretch>
+                      <a:fillRect/>
+                    </a:stretch>
+                  </pic:blipFill>
+                  <pic:spPr>
+                    <a:xfrm>
+                      <a:off x="0" y="0"/>
+                      <a:ext cx="5943600" cy="2656205"/>
+                    </a:xfrm>
+                    <a:prstGeom prst="rect">
+                      <a:avLst/>
+                    </a:prstGeom>
+                  </pic:spPr>
+                </pic:pic>
+              </a:graphicData>
+            </a:graphic>
+          </wp:inline>
+        </w:drawing>
+      </w:r>
+    </w:p>
+    <w:p>
+      <w:pPr>
+        <w:pStyle w:val="ListParagraph"/>
+        <w:ind w:left="1080"/>
+      </w:pPr>
+    </w:p>
+    <w:p>
+      <w:pPr>
+        <w:pStyle w:val="ListParagraph"/>
+        <w:ind w:left="1080"/>
+      </w:pPr>
+    </w:p>
+    <w:p>
+      <w:pPr>
+        <w:pStyle w:val="ListParagraph"/>
+        <w:ind w:left="1080"/>
+      </w:pPr>
+      <w:r>
+        <w:t xml:space="preserve">Run this function to test the Bayesian functions. </w:t>
+      </w:r>
+      <w:proofErr w:type="gramStart"/>
+      <w:r>
+        <w:t>Also</w:t>
+      </w:r>
+      <w:proofErr w:type="gramEnd"/>
+      <w:r>
+        <w:t xml:space="preserve"> you can follow the thread of calls to understand what functions are called to generally understand the process.</w:t>
+      </w:r>
+    </w:p>
+    <w:p>
+      <w:pPr>
+        <w:pStyle w:val="ListParagraph"/>
+        <w:ind w:left="1080"/>
+      </w:pPr>
+    </w:p>
+    <w:p>
+      <w:pPr>
+        <w:pStyle w:val="ListParagraph"/>
+        <w:ind w:left="1080"/>
+      </w:pPr>
+      <w:r>
+        <w:rPr>
+          <w:noProof/>
+        </w:rPr>
+        <w:drawing>
+          <wp:inline distT="0" distB="0" distL="0" distR="0" wp14:anchorId="7CA19B13" wp14:editId="605E2E4E">
+            <wp:extent cx="5943600" cy="1871980"/>
+            <wp:effectExtent l="0" t="0" r="0" b="0"/>
+            <wp:docPr id="8" name="Picture 8"/>
+            <wp:cNvGraphicFramePr>
+              <a:graphicFrameLocks xmlns:a="http://schemas.openxmlformats.org/drawingml/2006/main" noChangeAspect="1"/>
+            </wp:cNvGraphicFramePr>
+            <a:graphic xmlns:a="http://schemas.openxmlformats.org/drawingml/2006/main">
+              <a:graphicData uri="http://schemas.openxmlformats.org/drawingml/2006/picture">
+                <pic:pic xmlns:pic="http://schemas.openxmlformats.org/drawingml/2006/picture">
+                  <pic:nvPicPr>
+                    <pic:cNvPr id="1" name=""/>
+                    <pic:cNvPicPr/>
+                  </pic:nvPicPr>
+                  <pic:blipFill>
+                    <a:blip r:embed="rId14"/>
+                    <a:stretch>
+                      <a:fillRect/>
+                    </a:stretch>
+                  </pic:blipFill>
+                  <pic:spPr>
+                    <a:xfrm>
+                      <a:off x="0" y="0"/>
+                      <a:ext cx="5943600" cy="1871980"/>
+                    </a:xfrm>
+                    <a:prstGeom prst="rect">
+                      <a:avLst/>
+                    </a:prstGeom>
+                  </pic:spPr>
+                </pic:pic>
+              </a:graphicData>
+            </a:graphic>
+          </wp:inline>
+        </w:drawing>
+      </w:r>
+      <w:bookmarkStart w:id="0" w:name="_GoBack"/>
       <w:bookmarkEnd w:id="0"/>
     </w:p>
     <w:sectPr>

</xml_diff>